<commit_message>
Reajuste documentacion, creacion sketching, reajuste en el guion
</commit_message>
<xml_diff>
--- a/doc/Guion.docx
+++ b/doc/Guion.docx
@@ -3,34 +3,84 @@
 <w:document xmlns:wpc="http://schemas.microsoft.com/office/word/2010/wordprocessingCanvas" xmlns:cx="http://schemas.microsoft.com/office/drawing/2014/chartex" xmlns:mc="http://schemas.openxmlformats.org/markup-compatibility/2006" xmlns:o="urn:schemas-microsoft-com:office:office" xmlns:r="http://schemas.openxmlformats.org/officeDocument/2006/relationships" xmlns:m="http://schemas.openxmlformats.org/officeDocument/2006/math" xmlns:v="urn:schemas-microsoft-com:vml" xmlns:wp14="http://schemas.microsoft.com/office/word/2010/wordprocessingDrawing" xmlns:wp="http://schemas.openxmlformats.org/drawingml/2006/wordprocessingDrawing" xmlns:w10="urn:schemas-microsoft-com:office:word" xmlns:w="http://schemas.openxmlformats.org/wordprocessingml/2006/main" xmlns:w14="http://schemas.microsoft.com/office/word/2010/wordml" xmlns:w15="http://schemas.microsoft.com/office/word/2012/wordml" xmlns:w16se="http://schemas.microsoft.com/office/word/2015/wordml/symex" xmlns:wpg="http://schemas.microsoft.com/office/word/2010/wordprocessingGroup" xmlns:wpi="http://schemas.microsoft.com/office/word/2010/wordprocessingInk" xmlns:wne="http://schemas.microsoft.com/office/word/2006/wordml" xmlns:wps="http://schemas.microsoft.com/office/word/2010/wordprocessingShape" mc:Ignorable="w14 w15 w16se wp14">
   <w:body>
     <w:p/>
-    <w:p/>
-    <w:p/>
-    <w:p/>
-    <w:p/>
-    <w:p/>
-    <w:p/>
-    <w:p/>
-    <w:p/>
-    <w:p/>
-    <w:p/>
-    <w:p/>
-    <w:p/>
-    <w:p/>
-    <w:p/>
-    <w:p/>
-    <w:p/>
-    <w:p/>
-    <w:p/>
-    <w:p/>
-    <w:p/>
-    <w:p/>
-    <w:p/>
-    <w:p/>
-    <w:p/>
-    <w:p/>
-    <w:p/>
-    <w:p/>
-    <w:p/>
+    <w:p>
+      <w:r>
+        <w:rPr>
+          <w:noProof/>
+          <w:lang w:eastAsia="es-ES"/>
+        </w:rPr>
+        <w:drawing>
+          <wp:anchor distT="0" distB="0" distL="114300" distR="114300" simplePos="0" relativeHeight="251658240" behindDoc="1" locked="0" layoutInCell="1" allowOverlap="1" wp14:anchorId="091AC6A4" wp14:editId="63433487">
+            <wp:simplePos x="0" y="0"/>
+            <wp:positionH relativeFrom="page">
+              <wp:align>right</wp:align>
+            </wp:positionH>
+            <wp:positionV relativeFrom="paragraph">
+              <wp:posOffset>409971</wp:posOffset>
+            </wp:positionV>
+            <wp:extent cx="7493206" cy="7493206"/>
+            <wp:effectExtent l="0" t="0" r="0" b="0"/>
+            <wp:wrapTight wrapText="bothSides">
+              <wp:wrapPolygon edited="0">
+                <wp:start x="0" y="0"/>
+                <wp:lineTo x="0" y="21527"/>
+                <wp:lineTo x="21527" y="21527"/>
+                <wp:lineTo x="21527" y="0"/>
+                <wp:lineTo x="0" y="0"/>
+              </wp:wrapPolygon>
+            </wp:wrapTight>
+            <wp:docPr id="1" name="Imagen 1" descr="Art Space"/>
+            <wp:cNvGraphicFramePr>
+              <a:graphicFrameLocks xmlns:a="http://schemas.openxmlformats.org/drawingml/2006/main" noChangeAspect="1"/>
+            </wp:cNvGraphicFramePr>
+            <a:graphic xmlns:a="http://schemas.openxmlformats.org/drawingml/2006/main">
+              <a:graphicData uri="http://schemas.openxmlformats.org/drawingml/2006/picture">
+                <pic:pic xmlns:pic="http://schemas.openxmlformats.org/drawingml/2006/picture">
+                  <pic:nvPicPr>
+                    <pic:cNvPr id="0" name="Picture 3" descr="Art Space"/>
+                    <pic:cNvPicPr>
+                      <a:picLocks noChangeAspect="1" noChangeArrowheads="1"/>
+                    </pic:cNvPicPr>
+                  </pic:nvPicPr>
+                  <pic:blipFill>
+                    <a:blip r:embed="rId6">
+                      <a:extLst>
+                        <a:ext uri="{28A0092B-C50C-407E-A947-70E740481C1C}">
+                          <a14:useLocalDpi xmlns:a14="http://schemas.microsoft.com/office/drawing/2010/main" val="0"/>
+                        </a:ext>
+                      </a:extLst>
+                    </a:blip>
+                    <a:srcRect/>
+                    <a:stretch>
+                      <a:fillRect/>
+                    </a:stretch>
+                  </pic:blipFill>
+                  <pic:spPr bwMode="auto">
+                    <a:xfrm>
+                      <a:off x="0" y="0"/>
+                      <a:ext cx="7493206" cy="7493206"/>
+                    </a:xfrm>
+                    <a:prstGeom prst="rect">
+                      <a:avLst/>
+                    </a:prstGeom>
+                    <a:noFill/>
+                    <a:ln>
+                      <a:noFill/>
+                    </a:ln>
+                  </pic:spPr>
+                </pic:pic>
+              </a:graphicData>
+            </a:graphic>
+            <wp14:sizeRelH relativeFrom="margin">
+              <wp14:pctWidth>0</wp14:pctWidth>
+            </wp14:sizeRelH>
+            <wp14:sizeRelV relativeFrom="margin">
+              <wp14:pctHeight>0</wp14:pctHeight>
+            </wp14:sizeRelV>
+          </wp:anchor>
+        </w:drawing>
+      </w:r>
+    </w:p>
     <w:p/>
     <w:p/>
     <w:p>
@@ -39,6 +89,8 @@
         <w:lastRenderedPageBreak/>
         <w:t>Indice</w:t>
       </w:r>
+      <w:bookmarkStart w:id="0" w:name="_GoBack"/>
+      <w:bookmarkEnd w:id="0"/>
       <w:proofErr w:type="spellEnd"/>
     </w:p>
     <w:p/>
@@ -189,7 +241,6 @@
       </w:r>
     </w:p>
     <w:p>
-      <w:bookmarkStart w:id="0" w:name="_GoBack"/>
       <w:r>
         <w:pict>
           <v:shapetype id="_x0000_t75" coordsize="21600,21600" o:spt="75" o:preferrelative="t" path="m@4@5l@4@11@9@11@9@5xe" filled="f" stroked="f">
@@ -211,12 +262,11 @@
             <v:path o:extrusionok="f" gradientshapeok="t" o:connecttype="rect"/>
             <o:lock v:ext="edit" aspectratio="t"/>
           </v:shapetype>
-          <v:shape id="_x0000_i1025" type="#_x0000_t75" style="width:224.9pt;height:225.6pt">
-            <v:imagedata r:id="rId6" o:title="Art Space"/>
+          <v:shape id="_x0000_i1025" type="#_x0000_t75" style="width:225.35pt;height:225.35pt">
+            <v:imagedata r:id="rId7" o:title="Art Space"/>
           </v:shape>
         </w:pict>
       </w:r>
-      <w:bookmarkEnd w:id="0"/>
     </w:p>
     <w:p>
       <w:pPr>
@@ -437,15 +487,15 @@
       <w:r>
         <w:lastRenderedPageBreak/>
         <w:pict>
-          <v:shape id="_x0000_i1026" type="#_x0000_t75" style="width:425.6pt;height:602pt">
-            <v:imagedata r:id="rId7" o:title="Artifinds_ Yard Sale by Creatives (1)"/>
+          <v:shape id="_x0000_i1026" type="#_x0000_t75" style="width:425.45pt;height:602.2pt">
+            <v:imagedata r:id="rId8" o:title="Artifinds_ Yard Sale by Creatives (1)"/>
           </v:shape>
         </w:pict>
       </w:r>
     </w:p>
     <w:p/>
     <w:sectPr>
-      <w:headerReference w:type="default" r:id="rId8"/>
+      <w:headerReference w:type="default" r:id="rId9"/>
       <w:pgSz w:w="11906" w:h="16838"/>
       <w:pgMar w:top="1417" w:right="1701" w:bottom="1417" w:left="1701" w:header="708" w:footer="708" w:gutter="0"/>
       <w:cols w:space="708"/>

</xml_diff>

<commit_message>
Cambios en la documentacion, editar el diagrama y mirar el guion
</commit_message>
<xml_diff>
--- a/doc/Guion.docx
+++ b/doc/Guion.docx
@@ -89,8 +89,6 @@
         <w:lastRenderedPageBreak/>
         <w:t>Indice</w:t>
       </w:r>
-      <w:bookmarkStart w:id="0" w:name="_GoBack"/>
-      <w:bookmarkEnd w:id="0"/>
       <w:proofErr w:type="spellEnd"/>
     </w:p>
     <w:p/>
@@ -262,7 +260,7 @@
             <v:path o:extrusionok="f" gradientshapeok="t" o:connecttype="rect"/>
             <o:lock v:ext="edit" aspectratio="t"/>
           </v:shapetype>
-          <v:shape id="_x0000_i1025" type="#_x0000_t75" style="width:225.35pt;height:225.35pt">
+          <v:shape id="_x0000_i1025" type="#_x0000_t75" style="width:225.2pt;height:226.05pt">
             <v:imagedata r:id="rId7" o:title="Art Space"/>
           </v:shape>
         </w:pict>
@@ -298,6 +296,9 @@
     <w:p>
       <w:r>
         <w:t>No encontramos ante un oligopolio</w:t>
+      </w:r>
+      <w:r>
+        <w:t>.</w:t>
       </w:r>
     </w:p>
     <w:p/>
@@ -378,6 +379,22 @@
             <w:pPr>
               <w:jc w:val="center"/>
             </w:pPr>
+            <w:r>
+              <w:t>No tiene chat.</w:t>
+            </w:r>
+          </w:p>
+          <w:p>
+            <w:pPr>
+              <w:jc w:val="center"/>
+            </w:pPr>
+            <w:r>
+              <w:t>No se puede comprar en la app.</w:t>
+            </w:r>
+          </w:p>
+          <w:p>
+            <w:pPr>
+              <w:jc w:val="center"/>
+            </w:pPr>
           </w:p>
         </w:tc>
         <w:tc>
@@ -391,6 +408,32 @@
             <w:r>
               <w:t>Amenazas</w:t>
             </w:r>
+          </w:p>
+          <w:p>
+            <w:pPr>
+              <w:jc w:val="center"/>
+            </w:pPr>
+            <w:r>
+              <w:t>Grandes Redes Sociales.</w:t>
+            </w:r>
+          </w:p>
+          <w:p>
+            <w:pPr>
+              <w:jc w:val="center"/>
+            </w:pPr>
+            <w:r>
+              <w:t>Pocos usuarios.</w:t>
+            </w:r>
+          </w:p>
+          <w:p>
+            <w:pPr>
+              <w:jc w:val="center"/>
+            </w:pPr>
+          </w:p>
+          <w:p>
+            <w:pPr>
+              <w:jc w:val="center"/>
+            </w:pPr>
           </w:p>
         </w:tc>
       </w:tr>
@@ -417,6 +460,27 @@
             <w:r>
               <w:t>Mercado exclusivo</w:t>
             </w:r>
+            <w:r>
+              <w:t>.</w:t>
+            </w:r>
+          </w:p>
+          <w:p>
+            <w:pPr>
+              <w:jc w:val="center"/>
+            </w:pPr>
+            <w:r>
+              <w:t>Contactos en el mercado.</w:t>
+            </w:r>
+          </w:p>
+          <w:p>
+            <w:pPr>
+              <w:jc w:val="center"/>
+            </w:pPr>
+          </w:p>
+          <w:p>
+            <w:pPr>
+              <w:jc w:val="center"/>
+            </w:pPr>
           </w:p>
           <w:p>
             <w:pPr>
@@ -435,6 +499,22 @@
             <w:r>
               <w:t>Oportunidades</w:t>
             </w:r>
+            <w:r>
+              <w:t>.</w:t>
+            </w:r>
+          </w:p>
+          <w:p>
+            <w:pPr>
+              <w:jc w:val="center"/>
+            </w:pPr>
+            <w:r>
+              <w:t>Mercado en auge.</w:t>
+            </w:r>
+          </w:p>
+          <w:p>
+            <w:pPr>
+              <w:jc w:val="center"/>
+            </w:pPr>
           </w:p>
         </w:tc>
       </w:tr>
@@ -476,10 +556,22 @@
       </w:r>
       <w:proofErr w:type="spellEnd"/>
       <w:r>
-        <w:t>, un grupo local de Sevilla amante de las bicicletas de piñón fijo que realizara publicidad buzoneando por toda Triana y Santa Justa el siguiente flayer</w:t>
-      </w:r>
-      <w:r>
-        <w:t>.</w:t>
+        <w:t>, un grupo local de Sevilla amante de las bicicletas de piñón fijo que realizar</w:t>
+      </w:r>
+      <w:r>
+        <w:t>a publicidad buzoneando</w:t>
+      </w:r>
+      <w:r>
+        <w:t xml:space="preserve"> el siguiente flayer</w:t>
+      </w:r>
+      <w:r>
+        <w:t xml:space="preserve"> por las zonas Triana, </w:t>
+      </w:r>
+      <w:r>
+        <w:t>Santa Justa</w:t>
+      </w:r>
+      <w:r>
+        <w:t xml:space="preserve"> y La Alameda de Hércules.</w:t>
       </w:r>
     </w:p>
     <w:p/>
@@ -487,13 +579,580 @@
       <w:r>
         <w:lastRenderedPageBreak/>
         <w:pict>
-          <v:shape id="_x0000_i1026" type="#_x0000_t75" style="width:425.45pt;height:602.2pt">
+          <v:shape id="_x0000_i1026" type="#_x0000_t75" style="width:425.3pt;height:601.95pt">
             <v:imagedata r:id="rId8" o:title="Artifinds_ Yard Sale by Creatives (1)"/>
           </v:shape>
         </w:pict>
       </w:r>
     </w:p>
     <w:p/>
+    <w:p/>
+    <w:p/>
+    <w:p/>
+    <w:p>
+      <w:pPr>
+        <w:rPr>
+          <w:u w:val="single"/>
+        </w:rPr>
+      </w:pPr>
+      <w:r>
+        <w:rPr>
+          <w:u w:val="single"/>
+        </w:rPr>
+        <w:lastRenderedPageBreak/>
+        <w:t>Apartado 3</w:t>
+      </w:r>
+      <w:r>
+        <w:rPr>
+          <w:u w:val="single"/>
+        </w:rPr>
+        <w:t>: Descripción detallada del sistema.</w:t>
+      </w:r>
+    </w:p>
+    <w:p>
+      <w:proofErr w:type="spellStart"/>
+      <w:r>
+        <w:t>ArtSpace</w:t>
+      </w:r>
+      <w:proofErr w:type="spellEnd"/>
+      <w:r>
+        <w:t xml:space="preserve"> es un proyecto de red social</w:t>
+      </w:r>
+      <w:r>
+        <w:t xml:space="preserve"> diseñada con la idea de crear un espacio idóneo para artistas. Cada usuario podrá subir sus propias creaciones junto con fotos para </w:t>
+      </w:r>
+      <w:r>
+        <w:t>que los demás usuarios puedan verla.</w:t>
+      </w:r>
+    </w:p>
+    <w:p>
+      <w:r>
+        <w:t>Para ver las publicaciones de los usuarios registrados no será necesario el registro. Al no estar registrado las funcionalidades serán limitadas, un usuario sin registrar no podrá acceder al</w:t>
+      </w:r>
+      <w:r>
+        <w:t xml:space="preserve"> apartado de tendencias ni a su</w:t>
+      </w:r>
+      <w:r>
+        <w:t xml:space="preserve"> perfil, al igual que no podrá subir nada.</w:t>
+      </w:r>
+    </w:p>
+    <w:p>
+      <w:r>
+        <w:t>Cada usuario podrá seguir a ot</w:t>
+      </w:r>
+      <w:r>
+        <w:t xml:space="preserve">ros usuarios, las publicaciones </w:t>
+      </w:r>
+      <w:r>
+        <w:t>de los usuarios seguidos aparecen en la ventana de “seguidos”. Los usuarios no seguidos aparecerán en la pestaña de tendencias, cada usuario podrá depositar su “</w:t>
+      </w:r>
+      <w:proofErr w:type="spellStart"/>
+      <w:r>
+        <w:t>Like</w:t>
+      </w:r>
+      <w:proofErr w:type="spellEnd"/>
+      <w:r>
+        <w:t>” en cualquier publicación</w:t>
+      </w:r>
+      <w:r>
+        <w:t>;</w:t>
+      </w:r>
+      <w:r>
+        <w:t xml:space="preserve"> </w:t>
+      </w:r>
+      <w:r>
+        <w:t>al pulsar de nuevo en el icono este se quitará.</w:t>
+      </w:r>
+    </w:p>
+    <w:p>
+      <w:r>
+        <w:t>En el apartado “perfil” podrá visualizar el perfil del propio usuario aquí se mostraría el número de usuario a los que sigue, las publicaciones del usuario y un botón para poder editar el perfil.</w:t>
+      </w:r>
+    </w:p>
+    <w:p/>
+    <w:p>
+      <w:r>
+        <w:t>//Tienda</w:t>
+      </w:r>
+    </w:p>
+    <w:p/>
+    <w:p/>
+    <w:p/>
+    <w:p/>
+    <w:p/>
+    <w:p/>
+    <w:p/>
+    <w:p/>
+    <w:p/>
+    <w:p/>
+    <w:p/>
+    <w:p/>
+    <w:p/>
+    <w:p/>
+    <w:p/>
+    <w:p/>
+    <w:p/>
+    <w:p/>
+    <w:p/>
+    <w:p>
+      <w:r>
+        <w:rPr>
+          <w:u w:val="single"/>
+        </w:rPr>
+        <w:lastRenderedPageBreak/>
+        <w:t>Apartado 5: Diseño</w:t>
+      </w:r>
+    </w:p>
+    <w:tbl>
+      <w:tblPr>
+        <w:tblStyle w:val="Tablaconcuadrcula"/>
+        <w:tblW w:w="8647" w:type="dxa"/>
+        <w:tblInd w:w="-147" w:type="dxa"/>
+        <w:tblLook w:val="04A0" w:firstRow="1" w:lastRow="0" w:firstColumn="1" w:lastColumn="0" w:noHBand="0" w:noVBand="1"/>
+      </w:tblPr>
+      <w:tblGrid>
+        <w:gridCol w:w="2269"/>
+        <w:gridCol w:w="3118"/>
+        <w:gridCol w:w="3260"/>
+      </w:tblGrid>
+      <w:tr>
+        <w:trPr>
+          <w:trHeight w:val="458"/>
+        </w:trPr>
+        <w:tc>
+          <w:tcPr>
+            <w:tcW w:w="2269" w:type="dxa"/>
+          </w:tcPr>
+          <w:p>
+            <w:pPr>
+              <w:jc w:val="center"/>
+            </w:pPr>
+            <w:r>
+              <w:t>Ruta</w:t>
+            </w:r>
+          </w:p>
+        </w:tc>
+        <w:tc>
+          <w:tcPr>
+            <w:tcW w:w="3118" w:type="dxa"/>
+          </w:tcPr>
+          <w:p>
+            <w:pPr>
+              <w:jc w:val="center"/>
+            </w:pPr>
+            <w:r>
+              <w:t>Verbo Http</w:t>
+            </w:r>
+          </w:p>
+        </w:tc>
+        <w:tc>
+          <w:tcPr>
+            <w:tcW w:w="3260" w:type="dxa"/>
+          </w:tcPr>
+          <w:p>
+            <w:pPr>
+              <w:jc w:val="center"/>
+            </w:pPr>
+            <w:r>
+              <w:t>Acció</w:t>
+            </w:r>
+            <w:r>
+              <w:t>n</w:t>
+            </w:r>
+          </w:p>
+        </w:tc>
+      </w:tr>
+      <w:tr>
+        <w:trPr>
+          <w:trHeight w:val="429"/>
+        </w:trPr>
+        <w:tc>
+          <w:tcPr>
+            <w:tcW w:w="2269" w:type="dxa"/>
+          </w:tcPr>
+          <w:p>
+            <w:proofErr w:type="spellStart"/>
+            <w:r>
+              <w:t>auth</w:t>
+            </w:r>
+            <w:proofErr w:type="spellEnd"/>
+            <w:r>
+              <w:t>/registro</w:t>
+            </w:r>
+          </w:p>
+        </w:tc>
+        <w:tc>
+          <w:tcPr>
+            <w:tcW w:w="3118" w:type="dxa"/>
+          </w:tcPr>
+          <w:p>
+            <w:r>
+              <w:t>POST</w:t>
+            </w:r>
+          </w:p>
+        </w:tc>
+        <w:tc>
+          <w:tcPr>
+            <w:tcW w:w="3260" w:type="dxa"/>
+          </w:tcPr>
+          <w:p>
+            <w:r>
+              <w:t>Da de alta un usuario</w:t>
+            </w:r>
+          </w:p>
+        </w:tc>
+      </w:tr>
+      <w:tr>
+        <w:trPr>
+          <w:trHeight w:val="429"/>
+        </w:trPr>
+        <w:tc>
+          <w:tcPr>
+            <w:tcW w:w="2269" w:type="dxa"/>
+          </w:tcPr>
+          <w:p>
+            <w:proofErr w:type="spellStart"/>
+            <w:r>
+              <w:t>auth</w:t>
+            </w:r>
+            <w:proofErr w:type="spellEnd"/>
+            <w:r>
+              <w:t>/</w:t>
+            </w:r>
+            <w:proofErr w:type="spellStart"/>
+            <w:r>
+              <w:t>login</w:t>
+            </w:r>
+            <w:proofErr w:type="spellEnd"/>
+          </w:p>
+        </w:tc>
+        <w:tc>
+          <w:tcPr>
+            <w:tcW w:w="3118" w:type="dxa"/>
+          </w:tcPr>
+          <w:p>
+            <w:r>
+              <w:t>POST</w:t>
+            </w:r>
+          </w:p>
+        </w:tc>
+        <w:tc>
+          <w:tcPr>
+            <w:tcW w:w="3260" w:type="dxa"/>
+          </w:tcPr>
+          <w:p/>
+        </w:tc>
+      </w:tr>
+      <w:tr>
+        <w:trPr>
+          <w:trHeight w:val="429"/>
+        </w:trPr>
+        <w:tc>
+          <w:tcPr>
+            <w:tcW w:w="2269" w:type="dxa"/>
+          </w:tcPr>
+          <w:p>
+            <w:r>
+              <w:t>/seguidos</w:t>
+            </w:r>
+          </w:p>
+        </w:tc>
+        <w:tc>
+          <w:tcPr>
+            <w:tcW w:w="3118" w:type="dxa"/>
+          </w:tcPr>
+          <w:p>
+            <w:r>
+              <w:t>GET</w:t>
+            </w:r>
+          </w:p>
+        </w:tc>
+        <w:tc>
+          <w:tcPr>
+            <w:tcW w:w="3260" w:type="dxa"/>
+          </w:tcPr>
+          <w:p>
+            <w:r>
+              <w:t>Obtener publicaciones de seguidos</w:t>
+            </w:r>
+          </w:p>
+        </w:tc>
+      </w:tr>
+      <w:tr>
+        <w:trPr>
+          <w:trHeight w:val="458"/>
+        </w:trPr>
+        <w:tc>
+          <w:tcPr>
+            <w:tcW w:w="2269" w:type="dxa"/>
+          </w:tcPr>
+          <w:p>
+            <w:r>
+              <w:t>/seguidos/{id}</w:t>
+            </w:r>
+          </w:p>
+        </w:tc>
+        <w:tc>
+          <w:tcPr>
+            <w:tcW w:w="3118" w:type="dxa"/>
+          </w:tcPr>
+          <w:p>
+            <w:r>
+              <w:t>GET</w:t>
+            </w:r>
+          </w:p>
+        </w:tc>
+        <w:tc>
+          <w:tcPr>
+            <w:tcW w:w="3260" w:type="dxa"/>
+          </w:tcPr>
+          <w:p>
+            <w:r>
+              <w:t>Mostrar detalles de una publicación</w:t>
+            </w:r>
+          </w:p>
+        </w:tc>
+      </w:tr>
+      <w:tr>
+        <w:trPr>
+          <w:trHeight w:val="458"/>
+        </w:trPr>
+        <w:tc>
+          <w:tcPr>
+            <w:tcW w:w="2269" w:type="dxa"/>
+          </w:tcPr>
+          <w:p>
+            <w:r>
+              <w:t>/</w:t>
+            </w:r>
+            <w:proofErr w:type="spellStart"/>
+            <w:r>
+              <w:t>like</w:t>
+            </w:r>
+            <w:proofErr w:type="spellEnd"/>
+            <w:r>
+              <w:t>/{id}</w:t>
+            </w:r>
+          </w:p>
+        </w:tc>
+        <w:tc>
+          <w:tcPr>
+            <w:tcW w:w="3118" w:type="dxa"/>
+          </w:tcPr>
+          <w:p/>
+        </w:tc>
+        <w:tc>
+          <w:tcPr>
+            <w:tcW w:w="3260" w:type="dxa"/>
+          </w:tcPr>
+          <w:p>
+            <w:r>
+              <w:t xml:space="preserve">Dar </w:t>
+            </w:r>
+            <w:proofErr w:type="spellStart"/>
+            <w:r>
+              <w:t>like</w:t>
+            </w:r>
+            <w:proofErr w:type="spellEnd"/>
+            <w:r>
+              <w:t xml:space="preserve"> a una publicación, si ya se le ha dado </w:t>
+            </w:r>
+            <w:proofErr w:type="spellStart"/>
+            <w:r>
+              <w:t>like</w:t>
+            </w:r>
+            <w:proofErr w:type="spellEnd"/>
+            <w:r>
+              <w:t>, lo quita.</w:t>
+            </w:r>
+          </w:p>
+        </w:tc>
+      </w:tr>
+      <w:tr>
+        <w:trPr>
+          <w:trHeight w:val="429"/>
+        </w:trPr>
+        <w:tc>
+          <w:tcPr>
+            <w:tcW w:w="2269" w:type="dxa"/>
+          </w:tcPr>
+          <w:p>
+            <w:r>
+              <w:t>/tendencias</w:t>
+            </w:r>
+          </w:p>
+        </w:tc>
+        <w:tc>
+          <w:tcPr>
+            <w:tcW w:w="3118" w:type="dxa"/>
+          </w:tcPr>
+          <w:p>
+            <w:r>
+              <w:t>GET</w:t>
+            </w:r>
+          </w:p>
+        </w:tc>
+        <w:tc>
+          <w:tcPr>
+            <w:tcW w:w="3260" w:type="dxa"/>
+          </w:tcPr>
+          <w:p>
+            <w:r>
+              <w:t>Obtener publicaciones de los no seguidos</w:t>
+            </w:r>
+          </w:p>
+        </w:tc>
+      </w:tr>
+      <w:tr>
+        <w:trPr>
+          <w:trHeight w:val="429"/>
+        </w:trPr>
+        <w:tc>
+          <w:tcPr>
+            <w:tcW w:w="2269" w:type="dxa"/>
+          </w:tcPr>
+          <w:p>
+            <w:r>
+              <w:t>/tendencias/{id}</w:t>
+            </w:r>
+          </w:p>
+        </w:tc>
+        <w:tc>
+          <w:tcPr>
+            <w:tcW w:w="3118" w:type="dxa"/>
+          </w:tcPr>
+          <w:p>
+            <w:r>
+              <w:t>GET</w:t>
+            </w:r>
+          </w:p>
+        </w:tc>
+        <w:tc>
+          <w:tcPr>
+            <w:tcW w:w="3260" w:type="dxa"/>
+          </w:tcPr>
+          <w:p>
+            <w:r>
+              <w:t>Mostrar detalles de una tendencia</w:t>
+            </w:r>
+          </w:p>
+        </w:tc>
+      </w:tr>
+      <w:tr>
+        <w:trPr>
+          <w:trHeight w:val="429"/>
+        </w:trPr>
+        <w:tc>
+          <w:tcPr>
+            <w:tcW w:w="2269" w:type="dxa"/>
+          </w:tcPr>
+          <w:p>
+            <w:r>
+              <w:t>/</w:t>
+            </w:r>
+            <w:proofErr w:type="spellStart"/>
+            <w:r>
+              <w:t>profile</w:t>
+            </w:r>
+            <w:proofErr w:type="spellEnd"/>
+          </w:p>
+        </w:tc>
+        <w:tc>
+          <w:tcPr>
+            <w:tcW w:w="3118" w:type="dxa"/>
+          </w:tcPr>
+          <w:p>
+            <w:r>
+              <w:t>GET</w:t>
+            </w:r>
+          </w:p>
+        </w:tc>
+        <w:tc>
+          <w:tcPr>
+            <w:tcW w:w="3260" w:type="dxa"/>
+          </w:tcPr>
+          <w:p>
+            <w:r>
+              <w:t>Muestra los detalles del usuario actual</w:t>
+            </w:r>
+          </w:p>
+        </w:tc>
+      </w:tr>
+      <w:tr>
+        <w:trPr>
+          <w:trHeight w:val="429"/>
+        </w:trPr>
+        <w:tc>
+          <w:tcPr>
+            <w:tcW w:w="2269" w:type="dxa"/>
+          </w:tcPr>
+          <w:p>
+            <w:r>
+              <w:t>/</w:t>
+            </w:r>
+            <w:proofErr w:type="spellStart"/>
+            <w:r>
+              <w:t>profile</w:t>
+            </w:r>
+            <w:proofErr w:type="spellEnd"/>
+            <w:r>
+              <w:t>/{id}</w:t>
+            </w:r>
+          </w:p>
+        </w:tc>
+        <w:tc>
+          <w:tcPr>
+            <w:tcW w:w="3118" w:type="dxa"/>
+          </w:tcPr>
+          <w:p>
+            <w:r>
+              <w:t>GET</w:t>
+            </w:r>
+          </w:p>
+        </w:tc>
+        <w:tc>
+          <w:tcPr>
+            <w:tcW w:w="3260" w:type="dxa"/>
+          </w:tcPr>
+          <w:p>
+            <w:r>
+              <w:t>Muestra los detalles de un usuario concreto</w:t>
+            </w:r>
+          </w:p>
+        </w:tc>
+      </w:tr>
+      <w:tr>
+        <w:trPr>
+          <w:trHeight w:val="429"/>
+        </w:trPr>
+        <w:tc>
+          <w:tcPr>
+            <w:tcW w:w="2269" w:type="dxa"/>
+          </w:tcPr>
+          <w:p>
+            <w:bookmarkStart w:id="0" w:name="_GoBack"/>
+            <w:bookmarkEnd w:id="0"/>
+          </w:p>
+        </w:tc>
+        <w:tc>
+          <w:tcPr>
+            <w:tcW w:w="3118" w:type="dxa"/>
+          </w:tcPr>
+          <w:p/>
+        </w:tc>
+        <w:tc>
+          <w:tcPr>
+            <w:tcW w:w="3260" w:type="dxa"/>
+          </w:tcPr>
+          <w:p/>
+        </w:tc>
+      </w:tr>
+    </w:tbl>
+    <w:p>
+      <w:r>
+        <w:t xml:space="preserve"> </w:t>
+      </w:r>
+    </w:p>
     <w:sectPr>
       <w:headerReference w:type="default" r:id="rId9"/>
       <w:pgSz w:w="11906" w:h="16838"/>

</xml_diff>

<commit_message>
Cambio en las peticiones
</commit_message>
<xml_diff>
--- a/doc/Guion.docx
+++ b/doc/Guion.docx
@@ -559,13 +559,7 @@
         <w:t>, un grupo local de Sevilla amante de las bicicletas de piñón fijo que realizar</w:t>
       </w:r>
       <w:r>
-        <w:t>a publicidad buzoneando</w:t>
-      </w:r>
-      <w:r>
-        <w:t xml:space="preserve"> el siguiente flayer</w:t>
-      </w:r>
-      <w:r>
-        <w:t xml:space="preserve"> por las zonas Triana, </w:t>
+        <w:t xml:space="preserve">a publicidad buzoneando el siguiente flayer por las zonas Triana, </w:t>
       </w:r>
       <w:r>
         <w:t>Santa Justa</w:t>
@@ -1130,21 +1124,110 @@
             <w:tcW w:w="2269" w:type="dxa"/>
           </w:tcPr>
           <w:p>
+            <w:r>
+              <w:t>/</w:t>
+            </w:r>
+            <w:proofErr w:type="spellStart"/>
+            <w:r>
+              <w:t>profile</w:t>
+            </w:r>
+            <w:proofErr w:type="spellEnd"/>
+            <w:r>
+              <w:t>/{id}</w:t>
+            </w:r>
+          </w:p>
+        </w:tc>
+        <w:tc>
+          <w:tcPr>
+            <w:tcW w:w="3118" w:type="dxa"/>
+          </w:tcPr>
+          <w:p>
+            <w:r>
+              <w:t>PUT</w:t>
+            </w:r>
+          </w:p>
+        </w:tc>
+        <w:tc>
+          <w:tcPr>
+            <w:tcW w:w="3260" w:type="dxa"/>
+          </w:tcPr>
+          <w:p>
+            <w:r>
+              <w:t>Edita el perfil del usuario</w:t>
+            </w:r>
+          </w:p>
+        </w:tc>
+      </w:tr>
+      <w:tr>
+        <w:trPr>
+          <w:trHeight w:val="429"/>
+        </w:trPr>
+        <w:tc>
+          <w:tcPr>
+            <w:tcW w:w="2269" w:type="dxa"/>
+          </w:tcPr>
+          <w:p>
+            <w:r>
+              <w:t>/pub</w:t>
+            </w:r>
+          </w:p>
+        </w:tc>
+        <w:tc>
+          <w:tcPr>
+            <w:tcW w:w="3118" w:type="dxa"/>
+          </w:tcPr>
+          <w:p>
+            <w:r>
+              <w:t>POST</w:t>
+            </w:r>
+          </w:p>
+        </w:tc>
+        <w:tc>
+          <w:tcPr>
+            <w:tcW w:w="3260" w:type="dxa"/>
+          </w:tcPr>
+          <w:p>
+            <w:r>
+              <w:t>Crea una nueva publicación</w:t>
+            </w:r>
+          </w:p>
+        </w:tc>
+      </w:tr>
+      <w:tr>
+        <w:trPr>
+          <w:trHeight w:val="429"/>
+        </w:trPr>
+        <w:tc>
+          <w:tcPr>
+            <w:tcW w:w="2269" w:type="dxa"/>
+          </w:tcPr>
+          <w:p>
+            <w:r>
+              <w:t>/pub/{id}</w:t>
+            </w:r>
+          </w:p>
+        </w:tc>
+        <w:tc>
+          <w:tcPr>
+            <w:tcW w:w="3118" w:type="dxa"/>
+          </w:tcPr>
+          <w:p>
+            <w:r>
+              <w:t>DELETE</w:t>
+            </w:r>
+          </w:p>
+        </w:tc>
+        <w:tc>
+          <w:tcPr>
+            <w:tcW w:w="3260" w:type="dxa"/>
+          </w:tcPr>
+          <w:p>
+            <w:r>
+              <w:t>Elimina una publicación del usuario por el id de la publicacion</w:t>
+            </w:r>
             <w:bookmarkStart w:id="0" w:name="_GoBack"/>
             <w:bookmarkEnd w:id="0"/>
           </w:p>
-        </w:tc>
-        <w:tc>
-          <w:tcPr>
-            <w:tcW w:w="3118" w:type="dxa"/>
-          </w:tcPr>
-          <w:p/>
-        </w:tc>
-        <w:tc>
-          <w:tcPr>
-            <w:tcW w:w="3260" w:type="dxa"/>
-          </w:tcPr>
-          <w:p/>
         </w:tc>
       </w:tr>
     </w:tbl>

</xml_diff>

<commit_message>
Creacion de modelos sin relacionar
</commit_message>
<xml_diff>
--- a/doc/Guion.docx
+++ b/doc/Guion.docx
@@ -559,13 +559,7 @@
         <w:t>, un grupo local de Sevilla amante de las bicicletas de piñón fijo que realizar</w:t>
       </w:r>
       <w:r>
-        <w:t>a publicidad buzoneando</w:t>
-      </w:r>
-      <w:r>
-        <w:t xml:space="preserve"> el siguiente flayer</w:t>
-      </w:r>
-      <w:r>
-        <w:t xml:space="preserve"> por las zonas Triana, </w:t>
+        <w:t xml:space="preserve">a publicidad buzoneando el siguiente flayer por las zonas Triana, </w:t>
       </w:r>
       <w:r>
         <w:t>Santa Justa</w:t>
@@ -1130,21 +1124,110 @@
             <w:tcW w:w="2269" w:type="dxa"/>
           </w:tcPr>
           <w:p>
+            <w:r>
+              <w:t>/</w:t>
+            </w:r>
+            <w:proofErr w:type="spellStart"/>
+            <w:r>
+              <w:t>profile</w:t>
+            </w:r>
+            <w:proofErr w:type="spellEnd"/>
+            <w:r>
+              <w:t>/{id}</w:t>
+            </w:r>
+          </w:p>
+        </w:tc>
+        <w:tc>
+          <w:tcPr>
+            <w:tcW w:w="3118" w:type="dxa"/>
+          </w:tcPr>
+          <w:p>
+            <w:r>
+              <w:t>PUT</w:t>
+            </w:r>
+          </w:p>
+        </w:tc>
+        <w:tc>
+          <w:tcPr>
+            <w:tcW w:w="3260" w:type="dxa"/>
+          </w:tcPr>
+          <w:p>
+            <w:r>
+              <w:t>Edita el perfil del usuario</w:t>
+            </w:r>
+          </w:p>
+        </w:tc>
+      </w:tr>
+      <w:tr>
+        <w:trPr>
+          <w:trHeight w:val="429"/>
+        </w:trPr>
+        <w:tc>
+          <w:tcPr>
+            <w:tcW w:w="2269" w:type="dxa"/>
+          </w:tcPr>
+          <w:p>
+            <w:r>
+              <w:t>/pub</w:t>
+            </w:r>
+          </w:p>
+        </w:tc>
+        <w:tc>
+          <w:tcPr>
+            <w:tcW w:w="3118" w:type="dxa"/>
+          </w:tcPr>
+          <w:p>
+            <w:r>
+              <w:t>POST</w:t>
+            </w:r>
+          </w:p>
+        </w:tc>
+        <w:tc>
+          <w:tcPr>
+            <w:tcW w:w="3260" w:type="dxa"/>
+          </w:tcPr>
+          <w:p>
+            <w:r>
+              <w:t>Crea una nueva publicación</w:t>
+            </w:r>
+          </w:p>
+        </w:tc>
+      </w:tr>
+      <w:tr>
+        <w:trPr>
+          <w:trHeight w:val="429"/>
+        </w:trPr>
+        <w:tc>
+          <w:tcPr>
+            <w:tcW w:w="2269" w:type="dxa"/>
+          </w:tcPr>
+          <w:p>
+            <w:r>
+              <w:t>/pub/{id}</w:t>
+            </w:r>
+          </w:p>
+        </w:tc>
+        <w:tc>
+          <w:tcPr>
+            <w:tcW w:w="3118" w:type="dxa"/>
+          </w:tcPr>
+          <w:p>
+            <w:r>
+              <w:t>DELETE</w:t>
+            </w:r>
+          </w:p>
+        </w:tc>
+        <w:tc>
+          <w:tcPr>
+            <w:tcW w:w="3260" w:type="dxa"/>
+          </w:tcPr>
+          <w:p>
+            <w:r>
+              <w:t>Elimina una publicación del usuario por el id de la publicacion</w:t>
+            </w:r>
             <w:bookmarkStart w:id="0" w:name="_GoBack"/>
             <w:bookmarkEnd w:id="0"/>
           </w:p>
-        </w:tc>
-        <w:tc>
-          <w:tcPr>
-            <w:tcW w:w="3118" w:type="dxa"/>
-          </w:tcPr>
-          <w:p/>
-        </w:tc>
-        <w:tc>
-          <w:tcPr>
-            <w:tcW w:w="3260" w:type="dxa"/>
-          </w:tcPr>
-          <w:p/>
         </w:tc>
       </w:tr>
     </w:tbl>

</xml_diff>

<commit_message>
Cambios en el guin descripcion detallada
</commit_message>
<xml_diff>
--- a/doc/Guion.docx
+++ b/doc/Guion.docx
@@ -155,8 +155,13 @@
       </w:r>
     </w:p>
     <w:p>
-      <w:r>
-        <w:t>La idea de este negocio surge al ver como gente que se dedica a crear artesanía y dibujos, queda solapada en redes sociales. A día de hoy no existe competencia ya que no existe ninguna app dedicada exclusivamente a este sector.</w:t>
+      <w:bookmarkStart w:id="0" w:name="_GoBack"/>
+      <w:r>
+        <w:t>La idea de este negocio surge al ver como gente que se dedica a crear artesanía y dibujos, queda solapada en redes sociales.</w:t>
+      </w:r>
+      <w:bookmarkEnd w:id="0"/>
+      <w:r>
+        <w:t xml:space="preserve"> A día de hoy no existe competencia ya que no existe ninguna app dedicada exclusivamente a este sector.</w:t>
       </w:r>
     </w:p>
     <w:p>
@@ -260,7 +265,7 @@
             <v:path o:extrusionok="f" gradientshapeok="t" o:connecttype="rect"/>
             <o:lock v:ext="edit" aspectratio="t"/>
           </v:shapetype>
-          <v:shape id="_x0000_i1025" type="#_x0000_t75" style="width:225.2pt;height:226.05pt">
+          <v:shape id="_x0000_i1025" type="#_x0000_t75" style="width:223.2pt;height:223.2pt">
             <v:imagedata r:id="rId7" o:title="Art Space"/>
           </v:shape>
         </w:pict>
@@ -573,7 +578,7 @@
       <w:r>
         <w:lastRenderedPageBreak/>
         <w:pict>
-          <v:shape id="_x0000_i1026" type="#_x0000_t75" style="width:425.3pt;height:601.95pt">
+          <v:shape id="_x0000_i1026" type="#_x0000_t75" style="width:424.8pt;height:604.8pt">
             <v:imagedata r:id="rId8" o:title="Artifinds_ Yard Sale by Creatives (1)"/>
           </v:shape>
         </w:pict>
@@ -613,7 +618,12 @@
         <w:t xml:space="preserve"> es un proyecto de red social</w:t>
       </w:r>
       <w:r>
-        <w:t xml:space="preserve"> diseñada con la idea de crear un espacio idóneo para artistas. Cada usuario podrá subir sus propias creaciones junto con fotos para </w:t>
+        <w:t xml:space="preserve"> diseñada con la idea de crear un espacio idóneo para artistas. </w:t>
+      </w:r>
+    </w:p>
+    <w:p>
+      <w:r>
+        <w:t xml:space="preserve">Cada usuario podrá subir sus propias creaciones junto con fotos para </w:t>
       </w:r>
       <w:r>
         <w:t>que los demás usuarios puedan verla.</w:t>
@@ -621,7 +631,13 @@
     </w:p>
     <w:p>
       <w:r>
-        <w:t>Para ver las publicaciones de los usuarios registrados no será necesario el registro. Al no estar registrado las funcionalidades serán limitadas, un usuario sin registrar no podrá acceder al</w:t>
+        <w:t>Para ver las publicaciones de los usuarios registrados no</w:t>
+      </w:r>
+      <w:r>
+        <w:t xml:space="preserve"> será necesario estar registrado</w:t>
+      </w:r>
+      <w:r>
+        <w:t>. Al no estar registrado las funcionalidades serán limitadas, un usuario sin registrar no podrá acceder al</w:t>
       </w:r>
       <w:r>
         <w:t xml:space="preserve"> apartado de tendencias ni a su</w:t>
@@ -663,13 +679,19 @@
         <w:t>En el apartado “perfil” podrá visualizar el perfil del propio usuario aquí se mostraría el número de usuario a los que sigue, las publicaciones del usuario y un botón para poder editar el perfil.</w:t>
       </w:r>
     </w:p>
-    <w:p/>
-    <w:p>
-      <w:r>
-        <w:t>//Tienda</w:t>
-      </w:r>
-    </w:p>
-    <w:p/>
+    <w:p>
+      <w:r>
+        <w:t xml:space="preserve">En cualquieras de las pestañas, si se hace </w:t>
+      </w:r>
+      <w:proofErr w:type="spellStart"/>
+      <w:r>
+        <w:t>click</w:t>
+      </w:r>
+      <w:proofErr w:type="spellEnd"/>
+      <w:r>
+        <w:t xml:space="preserve"> en el nombre del usuario al que pertenece la publicación, se llevará al perfil de ese usuario mostrando sus publicaciones.</w:t>
+      </w:r>
+    </w:p>
     <w:p/>
     <w:p/>
     <w:p/>
@@ -1225,8 +1247,6 @@
             <w:r>
               <w:t>Elimina una publicación del usuario por el id de la publicacion</w:t>
             </w:r>
-            <w:bookmarkStart w:id="0" w:name="_GoBack"/>
-            <w:bookmarkEnd w:id="0"/>
           </w:p>
         </w:tc>
       </w:tr>

</xml_diff>